<commit_message>
Paper and Excel Done
</commit_message>
<xml_diff>
--- a/TermProjectReport/TermReportPaper.docx
+++ b/TermProjectReport/TermReportPaper.docx
@@ -174,7 +174,42 @@
           <w:color w:val="000000"/>
         </w:rPr>
         <w:tab/>
-        <w:t xml:space="preserve">In this report I have tested both bubble sort and selection sort and their sorting times in which is attached in </w:t>
+        <w:t>In this report I have tested both bubble sort and selection sort and their sorting tim</w:t>
+      </w:r>
+      <w:r>
+        <w:rPr>
+          <w:rFonts w:ascii="Times New Roman" w:hAnsi="Times New Roman" w:cs="Helvetica Neue"/>
+          <w:color w:val="000000"/>
+        </w:rPr>
+        <w:t xml:space="preserve">es in which is attached in the dot </w:t>
+      </w:r>
+      <w:r>
+        <w:rPr>
+          <w:rFonts w:ascii="Times New Roman" w:hAnsi="Times New Roman" w:cs="Helvetica Neue"/>
+          <w:color w:val="000000"/>
+        </w:rPr>
+        <w:t xml:space="preserve">java file. As the numbers may vary due to the random number generating for each time the method is called. However, after multiple testing, it has been seen that selection sort will always be better than bubble sort in all cases. In the graph provided in the excel file, we can see that as number of </w:t>
+      </w:r>
+      <w:r>
+        <w:rPr>
+          <w:rFonts w:ascii="Times New Roman" w:hAnsi="Times New Roman" w:cs="Helvetica Neue"/>
+          <w:color w:val="000000"/>
+        </w:rPr>
+        <w:t>n (</w:t>
+      </w:r>
+      <w:r>
+        <w:rPr>
+          <w:rFonts w:ascii="Times New Roman" w:hAnsi="Times New Roman" w:cs="Helvetica Neue"/>
+          <w:color w:val="000000"/>
+        </w:rPr>
+        <w:t xml:space="preserve">number of elements in the array) increases, selection sort have a slower processing time than bubble sort even at the slightest n. </w:t>
+      </w:r>
+      <w:r>
+        <w:rPr>
+          <w:rFonts w:ascii="Times New Roman" w:hAnsi="Times New Roman" w:cs="Helvetica Neue"/>
+          <w:color w:val="000000"/>
+        </w:rPr>
+        <w:t>Another graph shows that as num_</w:t>
       </w:r>
       <w:proofErr w:type="gramStart"/>
       <w:r>
@@ -182,7 +217,7 @@
           <w:rFonts w:ascii="Times New Roman" w:hAnsi="Times New Roman" w:cs="Helvetica Neue"/>
           <w:color w:val="000000"/>
         </w:rPr>
-        <w:t>the .java</w:t>
+        <w:t>i(</w:t>
       </w:r>
       <w:proofErr w:type="gramEnd"/>
       <w:r>
@@ -190,43 +225,6 @@
           <w:rFonts w:ascii="Times New Roman" w:hAnsi="Times New Roman" w:cs="Helvetica Neue"/>
           <w:color w:val="000000"/>
         </w:rPr>
-        <w:t xml:space="preserve"> file. As the numbers may vary due to the random number generating for each time the method is called. However, after multiple testing, it has been seen that selection sort will always be better than bubble sort in all cases. In the graph provided in the excel file, we can see that as number of </w:t>
-      </w:r>
-      <w:r>
-        <w:rPr>
-          <w:rFonts w:ascii="Times New Roman" w:hAnsi="Times New Roman" w:cs="Helvetica Neue"/>
-          <w:color w:val="000000"/>
-        </w:rPr>
-        <w:t>n (</w:t>
-      </w:r>
-      <w:r>
-        <w:rPr>
-          <w:rFonts w:ascii="Times New Roman" w:hAnsi="Times New Roman" w:cs="Helvetica Neue"/>
-          <w:color w:val="000000"/>
-        </w:rPr>
-        <w:t xml:space="preserve">number of elements in the array) increases, selection sort have a slower processing time than bubble sort even at the slightest n. </w:t>
-      </w:r>
-      <w:r>
-        <w:rPr>
-          <w:rFonts w:ascii="Times New Roman" w:hAnsi="Times New Roman" w:cs="Helvetica Neue"/>
-          <w:color w:val="000000"/>
-        </w:rPr>
-        <w:t>Another graph shows that as num_</w:t>
-      </w:r>
-      <w:proofErr w:type="gramStart"/>
-      <w:r>
-        <w:rPr>
-          <w:rFonts w:ascii="Times New Roman" w:hAnsi="Times New Roman" w:cs="Helvetica Neue"/>
-          <w:color w:val="000000"/>
-        </w:rPr>
-        <w:t>i(</w:t>
-      </w:r>
-      <w:proofErr w:type="gramEnd"/>
-      <w:r>
-        <w:rPr>
-          <w:rFonts w:ascii="Times New Roman" w:hAnsi="Times New Roman" w:cs="Helvetica Neue"/>
-          <w:color w:val="000000"/>
-        </w:rPr>
         <w:t xml:space="preserve">number of iterations) increases, selection sort still out performs bubble sort in call cases. </w:t>
       </w:r>
     </w:p>
@@ -265,7 +263,21 @@
           <w:rFonts w:ascii="Times New Roman" w:hAnsi="Times New Roman" w:cs="Helvetica Neue"/>
           <w:color w:val="000000"/>
         </w:rPr>
-        <w:t xml:space="preserve"> In the “average-case”, selection sort will always out perform bubble sort. In the excel file attached, I notice that no matter how small the array is, selection sort is out performing bubble sort. </w:t>
+        <w:t xml:space="preserve"> In the “average-case”, </w:t>
+      </w:r>
+      <w:r>
+        <w:rPr>
+          <w:rFonts w:ascii="Times New Roman" w:hAnsi="Times New Roman" w:cs="Helvetica Neue"/>
+          <w:color w:val="000000"/>
+        </w:rPr>
+        <w:t xml:space="preserve">which is taking the best case and worst case and divide it by 2, </w:t>
+      </w:r>
+      <w:r>
+        <w:rPr>
+          <w:rFonts w:ascii="Times New Roman" w:hAnsi="Times New Roman" w:cs="Helvetica Neue"/>
+          <w:color w:val="000000"/>
+        </w:rPr>
+        <w:t xml:space="preserve">selection sort will always out perform bubble sort. In the excel file attached, I notice that no matter how small the array is, selection sort is out performing bubble sort. </w:t>
       </w:r>
     </w:p>
     <w:p>
@@ -296,13 +308,45 @@
           <w:color w:val="000000"/>
         </w:rPr>
         <w:tab/>
-        <w:t xml:space="preserve">Even though bubble sort and selection sort are not the best way to sort items, it is still key to understand the fundamentals of Big O notation and the time it takes for each algorithm to sort. In this report, we have testing values using n = 50, 250, 500 and num_i = 100, 1000, 10000, and in all cases selection sort out performs bubble sort. </w:t>
-      </w:r>
-      <w:r>
-        <w:rPr>
-          <w:rFonts w:ascii="Times New Roman" w:hAnsi="Times New Roman"/>
-        </w:rPr>
-        <w:t xml:space="preserve">The best sorting algorithm I believe is the merge sort and in code it would be recursion. </w:t>
+        <w:t xml:space="preserve">Even though bubble sort and selection sort are not the best way to sort items, it is still key to understand the fundamentals of Big O notation and the time it takes for each algorithm to sort. In this report, we have testing values using n = 50, 250, 500 and num_i </w:t>
+      </w:r>
+      <w:r>
+        <w:rPr>
+          <w:rFonts w:ascii="Times New Roman" w:hAnsi="Times New Roman" w:cs="Helvetica Neue"/>
+          <w:color w:val="000000"/>
+        </w:rPr>
+        <w:lastRenderedPageBreak/>
+        <w:t xml:space="preserve">= 100, 1000, 10000, and in all cases selection sort out performs bubble sort. </w:t>
+      </w:r>
+      <w:r>
+        <w:rPr>
+          <w:rFonts w:ascii="Times New Roman" w:hAnsi="Times New Roman"/>
+        </w:rPr>
+        <w:t>The best sorting algorithm</w:t>
+      </w:r>
+      <w:r>
+        <w:rPr>
+          <w:rFonts w:ascii="Times New Roman" w:hAnsi="Times New Roman"/>
+        </w:rPr>
+        <w:t xml:space="preserve"> however,</w:t>
+      </w:r>
+      <w:r>
+        <w:rPr>
+          <w:rFonts w:ascii="Times New Roman" w:hAnsi="Times New Roman"/>
+        </w:rPr>
+        <w:t xml:space="preserve"> I believe is the merge </w:t>
+      </w:r>
+      <w:r>
+        <w:rPr>
+          <w:rFonts w:ascii="Times New Roman" w:hAnsi="Times New Roman"/>
+        </w:rPr>
+        <w:t>sort, which is recursion</w:t>
+      </w:r>
+      <w:r>
+        <w:rPr>
+          <w:rFonts w:ascii="Times New Roman" w:hAnsi="Times New Roman"/>
+        </w:rPr>
+        <w:t xml:space="preserve">. </w:t>
       </w:r>
       <w:bookmarkStart w:id="0" w:name="_GoBack"/>
       <w:bookmarkEnd w:id="0"/>
@@ -1014,7 +1058,7 @@
 </file>
 
 <file path=customXml/itemProps1.xml><?xml version="1.0" encoding="utf-8"?>
-<ds:datastoreItem xmlns:ds="http://schemas.openxmlformats.org/officeDocument/2006/customXml" ds:itemID="{218EC675-D9F8-D944-8DEE-726D7450B83B}">
+<ds:datastoreItem xmlns:ds="http://schemas.openxmlformats.org/officeDocument/2006/customXml" ds:itemID="{63528415-0D3D-694C-9237-0977919431D1}">
   <ds:schemaRefs>
     <ds:schemaRef ds:uri="http://schemas.openxmlformats.org/officeDocument/2006/bibliography"/>
   </ds:schemaRefs>

</xml_diff>